<commit_message>
xml edit(doesn't show data)
</commit_message>
<xml_diff>
--- a/doc.docx
+++ b/doc.docx
@@ -4,7 +4,7 @@
   <w:body>
     <w:p>
       <w:pPr>
-        <w:pStyle w:val="ad"/>
+        <w:pStyle w:val="a0"/>
       </w:pPr>
       <w:r>
         <w:rPr>
@@ -28,7 +28,7 @@
                     </pic:cNvPicPr>
                   </pic:nvPicPr>
                   <pic:blipFill>
-                    <a:blip r:embed="rId5">
+                    <a:blip r:embed="rId7">
                       <a:extLst>
                         <a:ext uri="{28A0092B-C50C-407E-A947-70E740481C1C}">
                           <a14:useLocalDpi xmlns:a14="http://schemas.microsoft.com/office/drawing/2010/main" val="0"/>
@@ -62,7 +62,7 @@
     </w:p>
     <w:p>
       <w:pPr>
-        <w:pStyle w:val="a7"/>
+        <w:pStyle w:val="Title"/>
         <w:rPr>
           <w:rFonts w:ascii="Abadi" w:hAnsi="Abadi"/>
           <w:lang w:val="en-US"/>
@@ -94,7 +94,7 @@
     </w:p>
     <w:p>
       <w:pPr>
-        <w:pStyle w:val="a9"/>
+        <w:pStyle w:val="Subtitle"/>
         <w:rPr>
           <w:lang w:val="en-US"/>
         </w:rPr>
@@ -108,33 +108,17 @@
     </w:p>
     <w:p>
       <w:pPr>
-        <w:pStyle w:val="a6"/>
-        <w:rPr>
-          <w:lang w:val="en-US"/>
-        </w:rPr>
-      </w:pPr>
-      <w:proofErr w:type="spellStart"/>
-      <w:r>
-        <w:rPr>
-          <w:lang w:val="en-US"/>
-        </w:rPr>
-        <w:t>Mukhitdin</w:t>
-      </w:r>
-      <w:proofErr w:type="spellEnd"/>
-      <w:r>
-        <w:rPr>
-          <w:lang w:val="en-US"/>
-        </w:rPr>
-        <w:t xml:space="preserve"> </w:t>
-      </w:r>
-      <w:proofErr w:type="spellStart"/>
-      <w:r>
-        <w:rPr>
-          <w:lang w:val="en-US"/>
-        </w:rPr>
-        <w:t>Iakhiarov</w:t>
-      </w:r>
-      <w:proofErr w:type="spellEnd"/>
+        <w:pStyle w:val="a"/>
+        <w:rPr>
+          <w:lang w:val="en-US"/>
+        </w:rPr>
+      </w:pPr>
+      <w:r>
+        <w:rPr>
+          <w:lang w:val="en-US"/>
+        </w:rPr>
+        <w:t>Mukhitdin Iakhiarov</w:t>
+      </w:r>
       <w:r>
         <w:rPr>
           <w:lang w:val="en-US" w:bidi="ru-RU"/>
@@ -168,7 +152,7 @@
     </w:p>
     <w:p>
       <w:pPr>
-        <w:pStyle w:val="1"/>
+        <w:pStyle w:val="Heading1"/>
         <w:rPr>
           <w:lang w:val="en-US"/>
         </w:rPr>
@@ -183,7 +167,7 @@
     </w:p>
     <w:p>
       <w:pPr>
-        <w:pStyle w:val="a"/>
+        <w:pStyle w:val="ListBullet"/>
         <w:numPr>
           <w:ilvl w:val="0"/>
           <w:numId w:val="0"/>
@@ -216,7 +200,7 @@
     </w:p>
     <w:p>
       <w:pPr>
-        <w:pStyle w:val="a"/>
+        <w:pStyle w:val="ListBullet"/>
         <w:numPr>
           <w:ilvl w:val="0"/>
           <w:numId w:val="0"/>
@@ -235,7 +219,7 @@
     </w:p>
     <w:p>
       <w:pPr>
-        <w:pStyle w:val="a"/>
+        <w:pStyle w:val="ListBullet"/>
         <w:rPr>
           <w:lang w:val="en-US"/>
         </w:rPr>
@@ -249,7 +233,7 @@
     </w:p>
     <w:p>
       <w:pPr>
-        <w:pStyle w:val="a"/>
+        <w:pStyle w:val="ListBullet"/>
         <w:rPr>
           <w:lang w:val="en-US"/>
         </w:rPr>
@@ -263,7 +247,7 @@
     </w:p>
     <w:p>
       <w:pPr>
-        <w:pStyle w:val="a"/>
+        <w:pStyle w:val="ListBullet"/>
         <w:rPr>
           <w:lang w:val="en-US"/>
         </w:rPr>
@@ -277,7 +261,7 @@
     </w:p>
     <w:p>
       <w:pPr>
-        <w:pStyle w:val="1"/>
+        <w:pStyle w:val="Heading1"/>
         <w:rPr>
           <w:lang w:val="en-US"/>
         </w:rPr>
@@ -317,7 +301,23 @@
           <w:rFonts w:cstheme="minorHAnsi"/>
           <w:lang w:val="en-US"/>
         </w:rPr>
-        <w:t xml:space="preserve"> was build in python and in order to run it on another pc, the developer should install pip </w:t>
+        <w:t xml:space="preserve"> was </w:t>
+      </w:r>
+      <w:proofErr w:type="spellStart"/>
+      <w:r>
+        <w:rPr>
+          <w:rFonts w:cstheme="minorHAnsi"/>
+          <w:lang w:val="en-US"/>
+        </w:rPr>
+        <w:t>build</w:t>
+      </w:r>
+      <w:proofErr w:type="spellEnd"/>
+      <w:r>
+        <w:rPr>
+          <w:rFonts w:cstheme="minorHAnsi"/>
+          <w:lang w:val="en-US"/>
+        </w:rPr>
+        <w:t xml:space="preserve"> in python and in order to run it on another pc, the developer should install pip </w:t>
       </w:r>
       <w:r>
         <w:rPr>
@@ -327,10 +327,10 @@
         </w:rPr>
         <w:t>to install and manage additional packages that are not part of the </w:t>
       </w:r>
-      <w:hyperlink r:id="rId6" w:history="1">
+      <w:hyperlink r:id="rId8" w:history="1">
         <w:r>
           <w:rPr>
-            <w:rStyle w:val="a4"/>
+            <w:rStyle w:val="Hyperlink"/>
             <w:rFonts w:cstheme="minorHAnsi"/>
             <w:color w:val="595959" w:themeColor="text1" w:themeTint="A6"/>
             <w:u w:val="none"/>
@@ -351,51 +351,20 @@
     </w:p>
     <w:p>
       <w:pPr>
-        <w:pStyle w:val="ae"/>
-        <w:numPr>
-          <w:ilvl w:val="0"/>
-          <w:numId w:val="2"/>
-        </w:numPr>
-        <w:rPr>
-          <w:rFonts w:cstheme="minorHAnsi"/>
-          <w:lang w:val="en-US"/>
-        </w:rPr>
-      </w:pPr>
-      <w:r>
+        <w:pStyle w:val="ListParagraph"/>
         <w:rPr>
           <w:rFonts w:cstheme="minorHAnsi"/>
           <w:shd w:val="clear" w:color="auto" w:fill="FFFFFF"/>
           <w:lang w:val="en-US"/>
         </w:rPr>
-        <w:t xml:space="preserve">Flask: </w:t>
-      </w:r>
+      </w:pPr>
       <w:r>
         <w:rPr>
           <w:rFonts w:cstheme="minorHAnsi"/>
           <w:shd w:val="clear" w:color="auto" w:fill="FFFFFF"/>
           <w:lang w:val="en-US"/>
         </w:rPr>
-        <w:t>micro </w:t>
-      </w:r>
-      <w:hyperlink r:id="rId7" w:tooltip="Web framework" w:history="1">
-        <w:r>
-          <w:rPr>
-            <w:rStyle w:val="a4"/>
-            <w:rFonts w:cstheme="minorHAnsi"/>
-            <w:color w:val="595959" w:themeColor="text1" w:themeTint="A6"/>
-            <w:u w:val="none"/>
-            <w:shd w:val="clear" w:color="auto" w:fill="FFFFFF"/>
-            <w:lang w:val="en-US"/>
-          </w:rPr>
-          <w:t>web framework</w:t>
-        </w:r>
-      </w:hyperlink>
-      <w:r>
-        <w:rPr>
-          <w:rFonts w:cstheme="minorHAnsi"/>
-          <w:lang w:val="en-US"/>
-        </w:rPr>
-        <w:t xml:space="preserve"> </w:t>
+        <w:t>To install all the libraries simply open the</w:t>
       </w:r>
       <w:r>
         <w:rPr>
@@ -403,7 +372,7 @@
           <w:shd w:val="clear" w:color="auto" w:fill="FFFFFF"/>
           <w:lang w:val="en-US"/>
         </w:rPr>
-        <w:t> </w:t>
+        <w:t xml:space="preserve"> shell </w:t>
       </w:r>
       <w:r>
         <w:rPr>
@@ -411,28 +380,72 @@
           <w:shd w:val="clear" w:color="auto" w:fill="FFFFFF"/>
           <w:lang w:val="en-US"/>
         </w:rPr>
-        <w:t>which provided</w:t>
-      </w:r>
+        <w:t xml:space="preserve">in </w:t>
+      </w:r>
+      <w:proofErr w:type="spellStart"/>
       <w:r>
         <w:rPr>
           <w:rFonts w:cstheme="minorHAnsi"/>
           <w:shd w:val="clear" w:color="auto" w:fill="FFFFFF"/>
           <w:lang w:val="en-US"/>
         </w:rPr>
-        <w:t xml:space="preserve"> functionality for building </w:t>
-      </w:r>
+        <w:t>api</w:t>
+      </w:r>
+      <w:proofErr w:type="spellEnd"/>
       <w:r>
         <w:rPr>
           <w:rFonts w:cstheme="minorHAnsi"/>
           <w:shd w:val="clear" w:color="auto" w:fill="FFFFFF"/>
           <w:lang w:val="en-US"/>
         </w:rPr>
-        <w:t>the API</w:t>
-      </w:r>
-    </w:p>
-    <w:p>
-      <w:pPr>
-        <w:pStyle w:val="ae"/>
+        <w:t xml:space="preserve"> folder and run </w:t>
+      </w:r>
+    </w:p>
+    <w:p>
+      <w:pPr>
+        <w:tabs>
+          <w:tab w:val="left" w:pos="916"/>
+          <w:tab w:val="left" w:pos="1832"/>
+          <w:tab w:val="left" w:pos="2748"/>
+          <w:tab w:val="left" w:pos="3664"/>
+          <w:tab w:val="left" w:pos="4580"/>
+          <w:tab w:val="left" w:pos="5496"/>
+          <w:tab w:val="left" w:pos="6412"/>
+          <w:tab w:val="left" w:pos="7328"/>
+          <w:tab w:val="left" w:pos="8244"/>
+          <w:tab w:val="left" w:pos="9160"/>
+          <w:tab w:val="left" w:pos="10076"/>
+          <w:tab w:val="left" w:pos="10992"/>
+          <w:tab w:val="left" w:pos="11908"/>
+          <w:tab w:val="left" w:pos="12824"/>
+          <w:tab w:val="left" w:pos="13740"/>
+          <w:tab w:val="left" w:pos="14656"/>
+        </w:tabs>
+        <w:spacing w:before="0" w:after="0" w:line="240" w:lineRule="auto"/>
+        <w:textAlignment w:val="baseline"/>
+        <w:rPr>
+          <w:rFonts w:ascii="var(--ff-mono)" w:eastAsia="Times New Roman" w:hAnsi="var(--ff-mono)" w:cs="Courier New"/>
+          <w:color w:val="auto"/>
+          <w:sz w:val="20"/>
+          <w:szCs w:val="20"/>
+          <w:lang w:val="en-US"/>
+        </w:rPr>
+      </w:pPr>
+      <w:r>
+        <w:rPr>
+          <w:rFonts w:ascii="inherit" w:eastAsia="Times New Roman" w:hAnsi="inherit" w:cs="Courier New"/>
+          <w:color w:val="auto"/>
+          <w:sz w:val="20"/>
+          <w:szCs w:val="20"/>
+          <w:bdr w:val="none" w:sz="0" w:space="0" w:color="auto" w:frame="1"/>
+          <w:lang w:val="en-US"/>
+        </w:rPr>
+        <w:t>pip install -r requirements.txt</w:t>
+      </w:r>
+    </w:p>
+    <w:p>
+      <w:pPr>
+        <w:pStyle w:val="ListParagraph"/>
         <w:rPr>
           <w:rFonts w:cstheme="minorHAnsi"/>
           <w:lang w:val="en-US"/>
@@ -443,250 +456,249 @@
           <w:rFonts w:cstheme="minorHAnsi"/>
           <w:lang w:val="en-US"/>
         </w:rPr>
-        <w:t>pip install flask (</w:t>
-      </w:r>
-      <w:hyperlink r:id="rId8" w:history="1">
-        <w:r>
-          <w:rPr>
-            <w:rStyle w:val="a4"/>
-            <w:rFonts w:cstheme="minorHAnsi"/>
-            <w:color w:val="3898F9" w:themeColor="hyperlink" w:themeTint="A6"/>
-            <w:lang w:val="en-US"/>
-          </w:rPr>
-          <w:t>https://flask.palletsprojects.com/en/1.1.x/</w:t>
-        </w:r>
-      </w:hyperlink>
-      <w:r>
+        <w:t xml:space="preserve"> </w:t>
+      </w:r>
+    </w:p>
+    <w:p>
+      <w:pPr>
+        <w:pStyle w:val="Heading1"/>
+        <w:rPr>
+          <w:lang w:val="en-US"/>
+        </w:rPr>
+      </w:pPr>
+      <w:r>
+        <w:rPr>
+          <w:lang w:val="en-US"/>
+        </w:rPr>
+        <w:t xml:space="preserve">Start the </w:t>
+      </w:r>
+      <w:proofErr w:type="spellStart"/>
+      <w:r>
+        <w:rPr>
+          <w:lang w:val="en-US"/>
+        </w:rPr>
+        <w:t>api</w:t>
+      </w:r>
+      <w:proofErr w:type="spellEnd"/>
+    </w:p>
+    <w:p>
+      <w:pPr>
         <w:rPr>
           <w:rFonts w:cstheme="minorHAnsi"/>
           <w:lang w:val="en-US"/>
         </w:rPr>
-        <w:t>)</w:t>
-      </w:r>
-    </w:p>
-    <w:p>
-      <w:pPr>
-        <w:pStyle w:val="ae"/>
-        <w:numPr>
-          <w:ilvl w:val="0"/>
-          <w:numId w:val="2"/>
-        </w:numPr>
+      </w:pPr>
+      <w:r>
         <w:rPr>
           <w:rFonts w:cstheme="minorHAnsi"/>
           <w:lang w:val="en-US"/>
         </w:rPr>
-      </w:pPr>
+        <w:t xml:space="preserve">Open shell in </w:t>
+      </w:r>
+      <w:proofErr w:type="spellStart"/>
       <w:r>
         <w:rPr>
           <w:rFonts w:cstheme="minorHAnsi"/>
           <w:lang w:val="en-US"/>
         </w:rPr>
-        <w:t>flask-</w:t>
+        <w:t>api</w:t>
+      </w:r>
+      <w:proofErr w:type="spellEnd"/>
+      <w:r>
+        <w:rPr>
+          <w:rFonts w:cstheme="minorHAnsi"/>
+          <w:lang w:val="en-US"/>
+        </w:rPr>
+        <w:t xml:space="preserve"> folder and type python api.py</w:t>
+      </w:r>
+    </w:p>
+    <w:p>
+      <w:pPr>
+        <w:pStyle w:val="Heading1"/>
+        <w:rPr>
+          <w:lang w:val="en-US"/>
+        </w:rPr>
+      </w:pPr>
+      <w:r>
+        <w:rPr>
+          <w:lang w:val="en-US"/>
+        </w:rPr>
+        <w:t>Database</w:t>
+      </w:r>
+    </w:p>
+    <w:p>
+      <w:pPr>
+        <w:rPr>
+          <w:lang w:val="en-US"/>
+        </w:rPr>
+      </w:pPr>
+      <w:r>
+        <w:rPr>
+          <w:lang w:val="en-US"/>
+        </w:rPr>
+        <w:t xml:space="preserve">I decided to stick with </w:t>
       </w:r>
       <w:proofErr w:type="spellStart"/>
       <w:r>
         <w:rPr>
-          <w:rFonts w:cstheme="minorHAnsi"/>
-          <w:lang w:val="en-US"/>
-        </w:rPr>
-        <w:t>sqlalchemy</w:t>
+          <w:lang w:val="en-US"/>
+        </w:rPr>
+        <w:t>sqlite</w:t>
       </w:r>
       <w:proofErr w:type="spellEnd"/>
       <w:r>
         <w:rPr>
-          <w:rFonts w:cstheme="minorHAnsi"/>
-          <w:lang w:val="en-US"/>
-        </w:rPr>
-        <w:t>: the database toolkit for python</w:t>
-      </w:r>
-    </w:p>
-    <w:p>
-      <w:pPr>
-        <w:pStyle w:val="ae"/>
-        <w:rPr>
-          <w:rFonts w:cstheme="minorHAnsi"/>
-          <w:lang w:val="en-US"/>
-        </w:rPr>
-      </w:pPr>
-      <w:r>
-        <w:rPr>
-          <w:rFonts w:cstheme="minorHAnsi"/>
-          <w:lang w:val="en-US"/>
-        </w:rPr>
-        <w:t>pip install-flask-</w:t>
+          <w:lang w:val="en-US"/>
+        </w:rPr>
+        <w:t xml:space="preserve"> due to its efficiency in reading big amounts of data. You can find the </w:t>
       </w:r>
       <w:proofErr w:type="spellStart"/>
       <w:r>
         <w:rPr>
-          <w:rFonts w:cstheme="minorHAnsi"/>
-          <w:lang w:val="en-US"/>
-        </w:rPr>
-        <w:t>sqlalchemy</w:t>
+          <w:lang w:val="en-US"/>
+        </w:rPr>
+        <w:t>db</w:t>
       </w:r>
       <w:proofErr w:type="spellEnd"/>
       <w:r>
         <w:rPr>
-          <w:rFonts w:cstheme="minorHAnsi"/>
-          <w:lang w:val="en-US"/>
-        </w:rPr>
-        <w:t xml:space="preserve"> (</w:t>
-      </w:r>
-      <w:hyperlink r:id="rId9" w:history="1">
-        <w:r>
-          <w:rPr>
-            <w:rStyle w:val="a4"/>
-            <w:rFonts w:cstheme="minorHAnsi"/>
-            <w:color w:val="3898F9" w:themeColor="hyperlink" w:themeTint="A6"/>
-            <w:lang w:val="en-US"/>
-          </w:rPr>
-          <w:t>https://flask-sqlalchemy.palletsprojects.com/en/2.x/</w:t>
-        </w:r>
-      </w:hyperlink>
-      <w:r>
-        <w:rPr>
-          <w:rFonts w:cstheme="minorHAnsi"/>
-          <w:lang w:val="en-US"/>
-        </w:rPr>
-        <w:t>)</w:t>
-      </w:r>
-    </w:p>
-    <w:p>
-      <w:pPr>
-        <w:pStyle w:val="3"/>
-        <w:rPr>
-          <w:lang w:val="en-US"/>
-        </w:rPr>
-      </w:pPr>
-      <w:r>
-        <w:rPr>
-          <w:lang w:val="en-US"/>
-        </w:rPr>
-        <w:t>Libraries for de/serialization</w:t>
-      </w:r>
-    </w:p>
-    <w:p>
-      <w:pPr>
-        <w:pStyle w:val="ae"/>
-        <w:numPr>
-          <w:ilvl w:val="0"/>
-          <w:numId w:val="2"/>
-        </w:numPr>
-        <w:rPr>
-          <w:lang w:val="en-US"/>
-        </w:rPr>
-      </w:pPr>
-      <w:r>
-        <w:rPr>
-          <w:lang w:val="en-US"/>
-        </w:rPr>
-        <w:t>json2xml(</w:t>
-      </w:r>
-      <w:hyperlink r:id="rId10" w:history="1">
-        <w:r>
-          <w:rPr>
-            <w:rStyle w:val="a4"/>
-            <w:lang w:val="en-US"/>
-          </w:rPr>
-          <w:t>https://pypi.org/project/json2xml/</w:t>
-        </w:r>
-      </w:hyperlink>
-      <w:r>
-        <w:rPr>
-          <w:lang w:val="en-US"/>
-        </w:rPr>
-        <w:t>)</w:t>
-      </w:r>
-    </w:p>
-    <w:p>
-      <w:pPr>
-        <w:pStyle w:val="ae"/>
-        <w:numPr>
-          <w:ilvl w:val="0"/>
-          <w:numId w:val="2"/>
-        </w:numPr>
-        <w:rPr>
-          <w:lang w:val="en-US"/>
-        </w:rPr>
-      </w:pPr>
+          <w:lang w:val="en-US"/>
+        </w:rPr>
+        <w:t xml:space="preserve"> file in the root folder.</w:t>
+      </w:r>
+      <w:r>
+        <w:rPr>
+          <w:lang w:val="en-US"/>
+        </w:rPr>
+        <w:t xml:space="preserve"> No need to install it anywhere.</w:t>
+      </w:r>
+    </w:p>
+    <w:p>
+      <w:pPr>
+        <w:pStyle w:val="Heading1"/>
+        <w:rPr>
+          <w:lang w:val="en-US"/>
+        </w:rPr>
+      </w:pPr>
+      <w:r>
+        <w:rPr>
+          <w:lang w:val="en-US"/>
+        </w:rPr>
+        <w:t>Routes</w:t>
+      </w:r>
+    </w:p>
+    <w:p>
+      <w:pPr>
+        <w:rPr>
+          <w:lang w:val="en-US"/>
+        </w:rPr>
+      </w:pPr>
+      <w:r>
+        <w:rPr>
+          <w:lang w:val="en-US"/>
+        </w:rPr>
+        <w:t>127.0.0.1:5000/happiness – World Happiness</w:t>
+      </w:r>
+    </w:p>
+    <w:p>
+      <w:pPr>
+        <w:rPr>
+          <w:lang w:val="en-US"/>
+        </w:rPr>
+      </w:pPr>
+      <w:r>
+        <w:rPr>
+          <w:lang w:val="en-US"/>
+        </w:rPr>
+        <w:t>127.0.0.1:5000/obesity – World Obesity</w:t>
+      </w:r>
+    </w:p>
+    <w:p>
+      <w:pPr>
+        <w:rPr>
+          <w:lang w:val="en-US"/>
+        </w:rPr>
+      </w:pPr>
+      <w:r>
+        <w:rPr>
+          <w:lang w:val="en-US"/>
+        </w:rPr>
+        <w:t>127.0.0.1:5000/population – world Population</w:t>
+      </w:r>
+    </w:p>
+    <w:p>
+      <w:pPr>
+        <w:rPr>
+          <w:lang w:val="en-US"/>
+        </w:rPr>
+      </w:pPr>
+      <w:r>
+        <w:rPr>
+          <w:lang w:val="en-US"/>
+        </w:rPr>
+        <w:t>The data comes in different types depending on headers: application/json, text/xml</w:t>
+      </w:r>
+    </w:p>
+    <w:p>
+      <w:pPr>
+        <w:rPr>
+          <w:lang w:val="en-US"/>
+        </w:rPr>
+      </w:pPr>
+    </w:p>
+    <w:p>
+      <w:pPr>
+        <w:pStyle w:val="Heading1"/>
+        <w:rPr>
+          <w:lang w:val="en-US"/>
+        </w:rPr>
+      </w:pPr>
+      <w:r>
+        <w:rPr>
+          <w:lang w:val="en-US"/>
+        </w:rPr>
+        <w:lastRenderedPageBreak/>
+        <w:t>Consumer</w:t>
+      </w:r>
+    </w:p>
+    <w:p>
+      <w:pPr>
+        <w:rPr>
+          <w:lang w:val="en-US"/>
+        </w:rPr>
+      </w:pPr>
+      <w:r>
+        <w:rPr>
+          <w:lang w:val="en-US"/>
+        </w:rPr>
+        <w:t xml:space="preserve">To run the consumer, put the folder on localhost </w:t>
+      </w:r>
       <w:proofErr w:type="spellStart"/>
       <w:r>
         <w:rPr>
           <w:lang w:val="en-US"/>
         </w:rPr>
-        <w:t>dicttoxml</w:t>
+        <w:t>e.g</w:t>
       </w:r>
       <w:proofErr w:type="spellEnd"/>
       <w:r>
         <w:rPr>
           <w:lang w:val="en-US"/>
         </w:rPr>
-        <w:t>(</w:t>
-      </w:r>
-      <w:hyperlink r:id="rId11" w:history="1">
-        <w:r>
-          <w:rPr>
-            <w:rStyle w:val="a4"/>
-            <w:lang w:val="en-US"/>
-          </w:rPr>
-          <w:t>https://pypi.org/project/dicttoxml/</w:t>
-        </w:r>
-      </w:hyperlink>
-      <w:r>
-        <w:rPr>
-          <w:lang w:val="en-US"/>
-        </w:rPr>
-        <w:t>)</w:t>
-      </w:r>
-    </w:p>
-    <w:p>
-      <w:pPr>
-        <w:pStyle w:val="ae"/>
-        <w:numPr>
-          <w:ilvl w:val="0"/>
-          <w:numId w:val="2"/>
-        </w:numPr>
-        <w:rPr>
-          <w:lang w:val="en-US"/>
-        </w:rPr>
-      </w:pPr>
-      <w:proofErr w:type="spellStart"/>
-      <w:r>
-        <w:rPr>
-          <w:lang w:val="en-US"/>
-        </w:rPr>
-        <w:t>xmltodict</w:t>
-      </w:r>
-      <w:proofErr w:type="spellEnd"/>
-      <w:r>
-        <w:rPr>
-          <w:lang w:val="en-US"/>
-        </w:rPr>
-        <w:t>(</w:t>
-      </w:r>
-      <w:r>
-        <w:rPr>
-          <w:lang w:val="en-US"/>
-        </w:rPr>
-        <w:t>https://pypi.org/project/xmltodict/</w:t>
-      </w:r>
-      <w:r>
-        <w:rPr>
-          <w:lang w:val="en-US"/>
-        </w:rPr>
-        <w:t>)</w:t>
-      </w:r>
-    </w:p>
-    <w:p>
-      <w:pPr>
-        <w:rPr>
-          <w:lang w:val="en-US"/>
-        </w:rPr>
-      </w:pPr>
+        <w:t xml:space="preserve"> Xampp</w:t>
+      </w:r>
       <w:bookmarkStart w:id="0" w:name="_GoBack"/>
       <w:bookmarkEnd w:id="0"/>
     </w:p>
+    <w:p>
+      <w:pPr>
+        <w:rPr>
+          <w:lang w:val="en-US"/>
+        </w:rPr>
+      </w:pPr>
+    </w:p>
     <w:sectPr>
-      <w:footerReference w:type="default" r:id="rId12"/>
+      <w:footerReference w:type="default" r:id="rId9"/>
       <w:pgSz w:w="11906" w:h="16838" w:code="9"/>
       <w:pgMar w:top="1728" w:right="1800" w:bottom="1440" w:left="1800" w:header="720" w:footer="720" w:gutter="0"/>
       <w:pgNumType w:start="0"/>
@@ -698,11 +710,36 @@
 </w:document>
 </file>
 
+<file path=word/endnotes.xml><?xml version="1.0" encoding="utf-8"?>
+<w:endnotes xmlns:wpc="http://schemas.microsoft.com/office/word/2010/wordprocessingCanvas" xmlns:cx="http://schemas.microsoft.com/office/drawing/2014/chartex" xmlns:cx1="http://schemas.microsoft.com/office/drawing/2015/9/8/chartex" xmlns:cx2="http://schemas.microsoft.com/office/drawing/2015/10/21/chartex" xmlns:cx3="http://schemas.microsoft.com/office/drawing/2016/5/9/chartex" xmlns:cx4="http://schemas.microsoft.com/office/drawing/2016/5/10/chartex" xmlns:cx5="http://schemas.microsoft.com/office/drawing/2016/5/11/chartex" xmlns:cx6="http://schemas.microsoft.com/office/drawing/2016/5/12/chartex" xmlns:cx7="http://schemas.microsoft.com/office/drawing/2016/5/13/chartex" xmlns:cx8="http://schemas.microsoft.com/office/drawing/2016/5/14/chartex" xmlns:mc="http://schemas.openxmlformats.org/markup-compatibility/2006" xmlns:aink="http://schemas.microsoft.com/office/drawing/2016/ink" xmlns:am3d="http://schemas.microsoft.com/office/drawing/2017/model3d" xmlns:o="urn:schemas-microsoft-com:office:office" xmlns:r="http://schemas.openxmlformats.org/officeDocument/2006/relationships" xmlns:m="http://schemas.openxmlformats.org/officeDocument/2006/math" xmlns:v="urn:schemas-microsoft-com:vml" xmlns:wp14="http://schemas.microsoft.com/office/word/2010/wordprocessingDrawing" xmlns:wp="http://schemas.openxmlformats.org/drawingml/2006/wordprocessingDrawing" xmlns:w10="urn:schemas-microsoft-com:office:word" xmlns:w="http://schemas.openxmlformats.org/wordprocessingml/2006/main" xmlns:w14="http://schemas.microsoft.com/office/word/2010/wordml" xmlns:w15="http://schemas.microsoft.com/office/word/2012/wordml" xmlns:w16cid="http://schemas.microsoft.com/office/word/2016/wordml/cid" xmlns:w16se="http://schemas.microsoft.com/office/word/2015/wordml/symex" xmlns:wpg="http://schemas.microsoft.com/office/word/2010/wordprocessingGroup" xmlns:wpi="http://schemas.microsoft.com/office/word/2010/wordprocessingInk" xmlns:wne="http://schemas.microsoft.com/office/word/2006/wordml" xmlns:wps="http://schemas.microsoft.com/office/word/2010/wordprocessingShape" mc:Ignorable="w14 w15 w16se w16cid wp14">
+  <w:endnote w:type="separator" w:id="-1">
+    <w:p>
+      <w:pPr>
+        <w:spacing w:before="0" w:after="0" w:line="240" w:lineRule="auto"/>
+      </w:pPr>
+      <w:r>
+        <w:separator/>
+      </w:r>
+    </w:p>
+  </w:endnote>
+  <w:endnote w:type="continuationSeparator" w:id="0">
+    <w:p>
+      <w:pPr>
+        <w:spacing w:before="0" w:after="0" w:line="240" w:lineRule="auto"/>
+      </w:pPr>
+      <w:r>
+        <w:continuationSeparator/>
+      </w:r>
+    </w:p>
+  </w:endnote>
+</w:endnotes>
+</file>
+
 <file path=word/footer1.xml><?xml version="1.0" encoding="utf-8"?>
 <w:ftr xmlns:wpc="http://schemas.microsoft.com/office/word/2010/wordprocessingCanvas" xmlns:cx="http://schemas.microsoft.com/office/drawing/2014/chartex" xmlns:cx1="http://schemas.microsoft.com/office/drawing/2015/9/8/chartex" xmlns:cx2="http://schemas.microsoft.com/office/drawing/2015/10/21/chartex" xmlns:cx3="http://schemas.microsoft.com/office/drawing/2016/5/9/chartex" xmlns:cx4="http://schemas.microsoft.com/office/drawing/2016/5/10/chartex" xmlns:cx5="http://schemas.microsoft.com/office/drawing/2016/5/11/chartex" xmlns:cx6="http://schemas.microsoft.com/office/drawing/2016/5/12/chartex" xmlns:cx7="http://schemas.microsoft.com/office/drawing/2016/5/13/chartex" xmlns:cx8="http://schemas.microsoft.com/office/drawing/2016/5/14/chartex" xmlns:mc="http://schemas.openxmlformats.org/markup-compatibility/2006" xmlns:aink="http://schemas.microsoft.com/office/drawing/2016/ink" xmlns:am3d="http://schemas.microsoft.com/office/drawing/2017/model3d" xmlns:o="urn:schemas-microsoft-com:office:office" xmlns:r="http://schemas.openxmlformats.org/officeDocument/2006/relationships" xmlns:m="http://schemas.openxmlformats.org/officeDocument/2006/math" xmlns:v="urn:schemas-microsoft-com:vml" xmlns:wp14="http://schemas.microsoft.com/office/word/2010/wordprocessingDrawing" xmlns:wp="http://schemas.openxmlformats.org/drawingml/2006/wordprocessingDrawing" xmlns:w10="urn:schemas-microsoft-com:office:word" xmlns:w="http://schemas.openxmlformats.org/wordprocessingml/2006/main" xmlns:w14="http://schemas.microsoft.com/office/word/2010/wordml" xmlns:w15="http://schemas.microsoft.com/office/word/2012/wordml" xmlns:w16cid="http://schemas.microsoft.com/office/word/2016/wordml/cid" xmlns:w16se="http://schemas.microsoft.com/office/word/2015/wordml/symex" xmlns:wpg="http://schemas.microsoft.com/office/word/2010/wordprocessingGroup" xmlns:wpi="http://schemas.microsoft.com/office/word/2010/wordprocessingInk" xmlns:wne="http://schemas.microsoft.com/office/word/2006/wordml" xmlns:wps="http://schemas.microsoft.com/office/word/2010/wordprocessingShape" mc:Ignorable="w14 w15 w16se w16cid wp14">
   <w:p>
     <w:pPr>
-      <w:pStyle w:val="ab"/>
+      <w:pStyle w:val="Footer"/>
     </w:pPr>
     <w:r>
       <w:rPr>
@@ -720,13 +757,7 @@
       <w:rPr>
         <w:lang w:bidi="ru-RU"/>
       </w:rPr>
-      <w:instrText xml:space="preserve"> P</w:instrText>
-    </w:r>
-    <w:r>
-      <w:rPr>
-        <w:lang w:bidi="ru-RU"/>
-      </w:rPr>
-      <w:instrText xml:space="preserve">AGE  \* Arabic  \* MERGEFORMAT </w:instrText>
+      <w:instrText xml:space="preserve"> PAGE  \* Arabic  \* MERGEFORMAT </w:instrText>
     </w:r>
     <w:r>
       <w:rPr>
@@ -751,6 +782,31 @@
 </w:ftr>
 </file>
 
+<file path=word/footnotes.xml><?xml version="1.0" encoding="utf-8"?>
+<w:footnotes xmlns:wpc="http://schemas.microsoft.com/office/word/2010/wordprocessingCanvas" xmlns:cx="http://schemas.microsoft.com/office/drawing/2014/chartex" xmlns:cx1="http://schemas.microsoft.com/office/drawing/2015/9/8/chartex" xmlns:cx2="http://schemas.microsoft.com/office/drawing/2015/10/21/chartex" xmlns:cx3="http://schemas.microsoft.com/office/drawing/2016/5/9/chartex" xmlns:cx4="http://schemas.microsoft.com/office/drawing/2016/5/10/chartex" xmlns:cx5="http://schemas.microsoft.com/office/drawing/2016/5/11/chartex" xmlns:cx6="http://schemas.microsoft.com/office/drawing/2016/5/12/chartex" xmlns:cx7="http://schemas.microsoft.com/office/drawing/2016/5/13/chartex" xmlns:cx8="http://schemas.microsoft.com/office/drawing/2016/5/14/chartex" xmlns:mc="http://schemas.openxmlformats.org/markup-compatibility/2006" xmlns:aink="http://schemas.microsoft.com/office/drawing/2016/ink" xmlns:am3d="http://schemas.microsoft.com/office/drawing/2017/model3d" xmlns:o="urn:schemas-microsoft-com:office:office" xmlns:r="http://schemas.openxmlformats.org/officeDocument/2006/relationships" xmlns:m="http://schemas.openxmlformats.org/officeDocument/2006/math" xmlns:v="urn:schemas-microsoft-com:vml" xmlns:wp14="http://schemas.microsoft.com/office/word/2010/wordprocessingDrawing" xmlns:wp="http://schemas.openxmlformats.org/drawingml/2006/wordprocessingDrawing" xmlns:w10="urn:schemas-microsoft-com:office:word" xmlns:w="http://schemas.openxmlformats.org/wordprocessingml/2006/main" xmlns:w14="http://schemas.microsoft.com/office/word/2010/wordml" xmlns:w15="http://schemas.microsoft.com/office/word/2012/wordml" xmlns:w16cid="http://schemas.microsoft.com/office/word/2016/wordml/cid" xmlns:w16se="http://schemas.microsoft.com/office/word/2015/wordml/symex" xmlns:wpg="http://schemas.microsoft.com/office/word/2010/wordprocessingGroup" xmlns:wpi="http://schemas.microsoft.com/office/word/2010/wordprocessingInk" xmlns:wne="http://schemas.microsoft.com/office/word/2006/wordml" xmlns:wps="http://schemas.microsoft.com/office/word/2010/wordprocessingShape" mc:Ignorable="w14 w15 w16se w16cid wp14">
+  <w:footnote w:type="separator" w:id="-1">
+    <w:p>
+      <w:pPr>
+        <w:spacing w:before="0" w:after="0" w:line="240" w:lineRule="auto"/>
+      </w:pPr>
+      <w:r>
+        <w:separator/>
+      </w:r>
+    </w:p>
+  </w:footnote>
+  <w:footnote w:type="continuationSeparator" w:id="0">
+    <w:p>
+      <w:pPr>
+        <w:spacing w:before="0" w:after="0" w:line="240" w:lineRule="auto"/>
+      </w:pPr>
+      <w:r>
+        <w:continuationSeparator/>
+      </w:r>
+    </w:p>
+  </w:footnote>
+</w:footnotes>
+</file>
+
 <file path=word/numbering.xml><?xml version="1.0" encoding="utf-8"?>
 <w:numbering xmlns:wpc="http://schemas.microsoft.com/office/word/2010/wordprocessingCanvas" xmlns:cx="http://schemas.microsoft.com/office/drawing/2014/chartex" xmlns:cx1="http://schemas.microsoft.com/office/drawing/2015/9/8/chartex" xmlns:cx2="http://schemas.microsoft.com/office/drawing/2015/10/21/chartex" xmlns:cx3="http://schemas.microsoft.com/office/drawing/2016/5/9/chartex" xmlns:cx4="http://schemas.microsoft.com/office/drawing/2016/5/10/chartex" xmlns:cx5="http://schemas.microsoft.com/office/drawing/2016/5/11/chartex" xmlns:cx6="http://schemas.microsoft.com/office/drawing/2016/5/12/chartex" xmlns:cx7="http://schemas.microsoft.com/office/drawing/2016/5/13/chartex" xmlns:cx8="http://schemas.microsoft.com/office/drawing/2016/5/14/chartex" xmlns:mc="http://schemas.openxmlformats.org/markup-compatibility/2006" xmlns:aink="http://schemas.microsoft.com/office/drawing/2016/ink" xmlns:am3d="http://schemas.microsoft.com/office/drawing/2017/model3d" xmlns:o="urn:schemas-microsoft-com:office:office" xmlns:r="http://schemas.openxmlformats.org/officeDocument/2006/relationships" xmlns:m="http://schemas.openxmlformats.org/officeDocument/2006/math" xmlns:v="urn:schemas-microsoft-com:vml" xmlns:wp14="http://schemas.microsoft.com/office/word/2010/wordprocessingDrawing" xmlns:wp="http://schemas.openxmlformats.org/drawingml/2006/wordprocessingDrawing" xmlns:w10="urn:schemas-microsoft-com:office:word" xmlns:w="http://schemas.openxmlformats.org/wordprocessingml/2006/main" xmlns:w14="http://schemas.microsoft.com/office/word/2010/wordml" xmlns:w15="http://schemas.microsoft.com/office/word/2012/wordml" xmlns:w16cid="http://schemas.microsoft.com/office/word/2016/wordml/cid" xmlns:w16se="http://schemas.microsoft.com/office/word/2015/wordml/symex" xmlns:wpg="http://schemas.microsoft.com/office/word/2010/wordprocessingGroup" xmlns:wpi="http://schemas.microsoft.com/office/word/2010/wordprocessingInk" xmlns:wne="http://schemas.microsoft.com/office/word/2006/wordml" xmlns:wps="http://schemas.microsoft.com/office/word/2010/wordprocessingShape" mc:Ignorable="w14 w15 w16se w16cid wp14">
   <w:abstractNum w:abstractNumId="0" w15:restartNumberingAfterBreak="0">
@@ -760,7 +816,7 @@
     <w:lvl w:ilvl="0">
       <w:start w:val="1"/>
       <w:numFmt w:val="bullet"/>
-      <w:pStyle w:val="a"/>
+      <w:pStyle w:val="ListBullet"/>
       <w:lvlText w:val="−"/>
       <w:lvlJc w:val="left"/>
       <w:pPr>
@@ -1288,7 +1344,7 @@
     <w:lsdException w:name="Hashtag" w:semiHidden="1" w:unhideWhenUsed="1"/>
     <w:lsdException w:name="Unresolved Mention" w:semiHidden="1" w:unhideWhenUsed="1"/>
   </w:latentStyles>
-  <w:style w:type="paragraph" w:default="1" w:styleId="a0">
+  <w:style w:type="paragraph" w:default="1" w:styleId="Normal">
     <w:name w:val="Normal"/>
     <w:qFormat/>
     <w:rsid w:val="0070588A"/>
@@ -1299,11 +1355,11 @@
       <w:color w:val="595959" w:themeColor="text1" w:themeTint="A6"/>
     </w:rPr>
   </w:style>
-  <w:style w:type="paragraph" w:styleId="1">
+  <w:style w:type="paragraph" w:styleId="Heading1">
     <w:name w:val="heading 1"/>
-    <w:basedOn w:val="a0"/>
-    <w:next w:val="a0"/>
-    <w:link w:val="10"/>
+    <w:basedOn w:val="Normal"/>
+    <w:next w:val="Normal"/>
+    <w:link w:val="Heading1Char"/>
     <w:uiPriority w:val="9"/>
     <w:qFormat/>
     <w:rsid w:val="0070588A"/>
@@ -1320,11 +1376,11 @@
       <w:sz w:val="32"/>
     </w:rPr>
   </w:style>
-  <w:style w:type="paragraph" w:styleId="2">
+  <w:style w:type="paragraph" w:styleId="Heading2">
     <w:name w:val="heading 2"/>
-    <w:basedOn w:val="a0"/>
-    <w:next w:val="a0"/>
-    <w:link w:val="20"/>
+    <w:basedOn w:val="Normal"/>
+    <w:next w:val="Normal"/>
+    <w:link w:val="Heading2Char"/>
     <w:uiPriority w:val="9"/>
     <w:unhideWhenUsed/>
     <w:qFormat/>
@@ -1343,11 +1399,11 @@
       <w:sz w:val="24"/>
     </w:rPr>
   </w:style>
-  <w:style w:type="paragraph" w:styleId="3">
+  <w:style w:type="paragraph" w:styleId="Heading3">
     <w:name w:val="heading 3"/>
-    <w:basedOn w:val="a0"/>
-    <w:next w:val="a0"/>
-    <w:link w:val="30"/>
+    <w:basedOn w:val="Normal"/>
+    <w:next w:val="Normal"/>
+    <w:link w:val="Heading3Char"/>
     <w:uiPriority w:val="9"/>
     <w:unhideWhenUsed/>
     <w:qFormat/>
@@ -1365,13 +1421,13 @@
       <w:szCs w:val="24"/>
     </w:rPr>
   </w:style>
-  <w:style w:type="character" w:default="1" w:styleId="a1">
+  <w:style w:type="character" w:default="1" w:styleId="DefaultParagraphFont">
     <w:name w:val="Default Paragraph Font"/>
     <w:uiPriority w:val="1"/>
     <w:semiHidden/>
     <w:unhideWhenUsed/>
   </w:style>
-  <w:style w:type="table" w:default="1" w:styleId="a2">
+  <w:style w:type="table" w:default="1" w:styleId="TableNormal">
     <w:name w:val="Normal Table"/>
     <w:uiPriority w:val="99"/>
     <w:semiHidden/>
@@ -1386,15 +1442,15 @@
       </w:tblCellMar>
     </w:tblPr>
   </w:style>
-  <w:style w:type="numbering" w:default="1" w:styleId="a3">
+  <w:style w:type="numbering" w:default="1" w:styleId="NoList">
     <w:name w:val="No List"/>
     <w:uiPriority w:val="99"/>
     <w:semiHidden/>
     <w:unhideWhenUsed/>
   </w:style>
-  <w:style w:type="character" w:styleId="a4">
+  <w:style w:type="character" w:styleId="Hyperlink">
     <w:name w:val="Hyperlink"/>
-    <w:basedOn w:val="a1"/>
+    <w:basedOn w:val="DefaultParagraphFont"/>
     <w:uiPriority w:val="99"/>
     <w:unhideWhenUsed/>
     <w:rsid w:val="002F4D18"/>
@@ -1403,9 +1459,9 @@
       <w:u w:val="single"/>
     </w:rPr>
   </w:style>
-  <w:style w:type="character" w:styleId="a5">
+  <w:style w:type="character" w:styleId="UnresolvedMention">
     <w:name w:val="Unresolved Mention"/>
-    <w:basedOn w:val="a1"/>
+    <w:basedOn w:val="DefaultParagraphFont"/>
     <w:uiPriority w:val="99"/>
     <w:semiHidden/>
     <w:unhideWhenUsed/>
@@ -1415,10 +1471,10 @@
       <w:shd w:val="clear" w:color="auto" w:fill="E1DFDD"/>
     </w:rPr>
   </w:style>
-  <w:style w:type="character" w:customStyle="1" w:styleId="10">
-    <w:name w:val="Заголовок 1 Знак"/>
-    <w:basedOn w:val="a1"/>
-    <w:link w:val="1"/>
+  <w:style w:type="character" w:customStyle="1" w:styleId="Heading1Char">
+    <w:name w:val="Heading 1 Char"/>
+    <w:basedOn w:val="DefaultParagraphFont"/>
+    <w:link w:val="Heading1"/>
     <w:uiPriority w:val="9"/>
     <w:rsid w:val="0070588A"/>
     <w:rPr>
@@ -1427,10 +1483,10 @@
       <w:sz w:val="32"/>
     </w:rPr>
   </w:style>
-  <w:style w:type="character" w:customStyle="1" w:styleId="20">
-    <w:name w:val="Заголовок 2 Знак"/>
-    <w:basedOn w:val="a1"/>
-    <w:link w:val="2"/>
+  <w:style w:type="character" w:customStyle="1" w:styleId="Heading2Char">
+    <w:name w:val="Heading 2 Char"/>
+    <w:basedOn w:val="DefaultParagraphFont"/>
+    <w:link w:val="Heading2"/>
     <w:uiPriority w:val="9"/>
     <w:rsid w:val="0070588A"/>
     <w:rPr>
@@ -1440,9 +1496,9 @@
       <w:sz w:val="24"/>
     </w:rPr>
   </w:style>
-  <w:style w:type="paragraph" w:customStyle="1" w:styleId="a6">
+  <w:style w:type="paragraph" w:customStyle="1" w:styleId="a">
     <w:name w:val="Контактные данные"/>
-    <w:basedOn w:val="a0"/>
+    <w:basedOn w:val="Normal"/>
     <w:uiPriority w:val="4"/>
     <w:qFormat/>
     <w:rsid w:val="0070588A"/>
@@ -1451,9 +1507,9 @@
       <w:jc w:val="center"/>
     </w:pPr>
   </w:style>
-  <w:style w:type="paragraph" w:styleId="a">
+  <w:style w:type="paragraph" w:styleId="ListBullet">
     <w:name w:val="List Bullet"/>
-    <w:basedOn w:val="a0"/>
+    <w:basedOn w:val="Normal"/>
     <w:uiPriority w:val="10"/>
     <w:unhideWhenUsed/>
     <w:qFormat/>
@@ -1464,10 +1520,10 @@
       </w:numPr>
     </w:pPr>
   </w:style>
-  <w:style w:type="paragraph" w:styleId="a7">
+  <w:style w:type="paragraph" w:styleId="Title">
     <w:name w:val="Title"/>
-    <w:basedOn w:val="a0"/>
-    <w:link w:val="a8"/>
+    <w:basedOn w:val="Normal"/>
+    <w:link w:val="TitleChar"/>
     <w:uiPriority w:val="2"/>
     <w:unhideWhenUsed/>
     <w:qFormat/>
@@ -1484,10 +1540,10 @@
       <w:sz w:val="60"/>
     </w:rPr>
   </w:style>
-  <w:style w:type="character" w:customStyle="1" w:styleId="a8">
-    <w:name w:val="Заголовок Знак"/>
-    <w:basedOn w:val="a1"/>
-    <w:link w:val="a7"/>
+  <w:style w:type="character" w:customStyle="1" w:styleId="TitleChar">
+    <w:name w:val="Title Char"/>
+    <w:basedOn w:val="DefaultParagraphFont"/>
+    <w:link w:val="Title"/>
     <w:uiPriority w:val="2"/>
     <w:rsid w:val="0070588A"/>
     <w:rPr>
@@ -1497,10 +1553,10 @@
       <w:sz w:val="60"/>
     </w:rPr>
   </w:style>
-  <w:style w:type="paragraph" w:styleId="a9">
+  <w:style w:type="paragraph" w:styleId="Subtitle">
     <w:name w:val="Subtitle"/>
-    <w:basedOn w:val="a0"/>
-    <w:link w:val="aa"/>
+    <w:basedOn w:val="Normal"/>
+    <w:link w:val="SubtitleChar"/>
     <w:uiPriority w:val="3"/>
     <w:unhideWhenUsed/>
     <w:qFormat/>
@@ -1519,10 +1575,10 @@
       <w:sz w:val="26"/>
     </w:rPr>
   </w:style>
-  <w:style w:type="character" w:customStyle="1" w:styleId="aa">
-    <w:name w:val="Подзаголовок Знак"/>
-    <w:basedOn w:val="a1"/>
-    <w:link w:val="a9"/>
+  <w:style w:type="character" w:customStyle="1" w:styleId="SubtitleChar">
+    <w:name w:val="Subtitle Char"/>
+    <w:basedOn w:val="DefaultParagraphFont"/>
+    <w:link w:val="Subtitle"/>
     <w:uiPriority w:val="3"/>
     <w:rsid w:val="0070588A"/>
     <w:rPr>
@@ -1532,10 +1588,10 @@
       <w:sz w:val="26"/>
     </w:rPr>
   </w:style>
-  <w:style w:type="paragraph" w:styleId="ab">
+  <w:style w:type="paragraph" w:styleId="Footer">
     <w:name w:val="footer"/>
-    <w:basedOn w:val="a0"/>
-    <w:link w:val="ac"/>
+    <w:basedOn w:val="Normal"/>
+    <w:link w:val="FooterChar"/>
     <w:uiPriority w:val="99"/>
     <w:unhideWhenUsed/>
     <w:rsid w:val="0070588A"/>
@@ -1547,10 +1603,10 @@
       <w:caps/>
     </w:rPr>
   </w:style>
-  <w:style w:type="character" w:customStyle="1" w:styleId="ac">
-    <w:name w:val="Нижний колонтитул Знак"/>
-    <w:basedOn w:val="a1"/>
-    <w:link w:val="ab"/>
+  <w:style w:type="character" w:customStyle="1" w:styleId="FooterChar">
+    <w:name w:val="Footer Char"/>
+    <w:basedOn w:val="DefaultParagraphFont"/>
+    <w:link w:val="Footer"/>
     <w:uiPriority w:val="99"/>
     <w:rsid w:val="0070588A"/>
     <w:rPr>
@@ -1558,9 +1614,9 @@
       <w:color w:val="595959" w:themeColor="text1" w:themeTint="A6"/>
     </w:rPr>
   </w:style>
-  <w:style w:type="paragraph" w:customStyle="1" w:styleId="ad">
+  <w:style w:type="paragraph" w:customStyle="1" w:styleId="a0">
     <w:name w:val="Фото"/>
-    <w:basedOn w:val="a0"/>
+    <w:basedOn w:val="Normal"/>
     <w:uiPriority w:val="1"/>
     <w:qFormat/>
     <w:rsid w:val="0070588A"/>
@@ -1569,9 +1625,9 @@
       <w:jc w:val="center"/>
     </w:pPr>
   </w:style>
-  <w:style w:type="paragraph" w:styleId="ae">
+  <w:style w:type="paragraph" w:styleId="ListParagraph">
     <w:name w:val="List Paragraph"/>
-    <w:basedOn w:val="a0"/>
+    <w:basedOn w:val="Normal"/>
     <w:uiPriority w:val="34"/>
     <w:qFormat/>
     <w:rsid w:val="003608EC"/>
@@ -1580,10 +1636,10 @@
       <w:contextualSpacing/>
     </w:pPr>
   </w:style>
-  <w:style w:type="character" w:customStyle="1" w:styleId="30">
-    <w:name w:val="Заголовок 3 Знак"/>
-    <w:basedOn w:val="a1"/>
-    <w:link w:val="3"/>
+  <w:style w:type="character" w:customStyle="1" w:styleId="Heading3Char">
+    <w:name w:val="Heading 3 Char"/>
+    <w:basedOn w:val="DefaultParagraphFont"/>
+    <w:link w:val="Heading3"/>
     <w:uiPriority w:val="9"/>
     <w:rsid w:val="003608EC"/>
     <w:rPr>
@@ -1591,6 +1647,70 @@
       <w:color w:val="1F3763" w:themeColor="accent1" w:themeShade="7F"/>
       <w:sz w:val="24"/>
       <w:szCs w:val="24"/>
+    </w:rPr>
+  </w:style>
+  <w:style w:type="paragraph" w:styleId="HTMLPreformatted">
+    <w:name w:val="HTML Preformatted"/>
+    <w:basedOn w:val="Normal"/>
+    <w:link w:val="HTMLPreformattedChar"/>
+    <w:uiPriority w:val="99"/>
+    <w:semiHidden/>
+    <w:unhideWhenUsed/>
+    <w:rsid w:val="00831C9A"/>
+    <w:pPr>
+      <w:tabs>
+        <w:tab w:val="left" w:pos="916"/>
+        <w:tab w:val="left" w:pos="1832"/>
+        <w:tab w:val="left" w:pos="2748"/>
+        <w:tab w:val="left" w:pos="3664"/>
+        <w:tab w:val="left" w:pos="4580"/>
+        <w:tab w:val="left" w:pos="5496"/>
+        <w:tab w:val="left" w:pos="6412"/>
+        <w:tab w:val="left" w:pos="7328"/>
+        <w:tab w:val="left" w:pos="8244"/>
+        <w:tab w:val="left" w:pos="9160"/>
+        <w:tab w:val="left" w:pos="10076"/>
+        <w:tab w:val="left" w:pos="10992"/>
+        <w:tab w:val="left" w:pos="11908"/>
+        <w:tab w:val="left" w:pos="12824"/>
+        <w:tab w:val="left" w:pos="13740"/>
+        <w:tab w:val="left" w:pos="14656"/>
+      </w:tabs>
+      <w:spacing w:before="0" w:after="0" w:line="240" w:lineRule="auto"/>
+    </w:pPr>
+    <w:rPr>
+      <w:rFonts w:ascii="Courier New" w:eastAsia="Times New Roman" w:hAnsi="Courier New" w:cs="Courier New"/>
+      <w:color w:val="auto"/>
+      <w:sz w:val="20"/>
+      <w:szCs w:val="20"/>
+      <w:lang w:val="en-US"/>
+    </w:rPr>
+  </w:style>
+  <w:style w:type="character" w:customStyle="1" w:styleId="HTMLPreformattedChar">
+    <w:name w:val="HTML Preformatted Char"/>
+    <w:basedOn w:val="DefaultParagraphFont"/>
+    <w:link w:val="HTMLPreformatted"/>
+    <w:uiPriority w:val="99"/>
+    <w:semiHidden/>
+    <w:rsid w:val="00831C9A"/>
+    <w:rPr>
+      <w:rFonts w:ascii="Courier New" w:eastAsia="Times New Roman" w:hAnsi="Courier New" w:cs="Courier New"/>
+      <w:sz w:val="20"/>
+      <w:szCs w:val="20"/>
+      <w:lang w:val="en-US"/>
+    </w:rPr>
+  </w:style>
+  <w:style w:type="character" w:styleId="HTMLCode">
+    <w:name w:val="HTML Code"/>
+    <w:basedOn w:val="DefaultParagraphFont"/>
+    <w:uiPriority w:val="99"/>
+    <w:semiHidden/>
+    <w:unhideWhenUsed/>
+    <w:rsid w:val="00831C9A"/>
+    <w:rPr>
+      <w:rFonts w:ascii="Courier New" w:eastAsia="Times New Roman" w:hAnsi="Courier New" w:cs="Courier New"/>
+      <w:sz w:val="20"/>
+      <w:szCs w:val="20"/>
     </w:rPr>
   </w:style>
 </w:styles>

</xml_diff>